<commit_message>
Update all network diagrams
</commit_message>
<xml_diff>
--- a/README.docx
+++ b/README.docx
@@ -41,9 +41,9 @@
         <w:tblLook w:val="04A0" w:firstRow="1" w:lastRow="0" w:firstColumn="1" w:lastColumn="0" w:noHBand="0" w:noVBand="1"/>
       </w:tblPr>
       <w:tblGrid>
-        <w:gridCol w:w="882"/>
-        <w:gridCol w:w="3104"/>
-        <w:gridCol w:w="4644"/>
+        <w:gridCol w:w="868"/>
+        <w:gridCol w:w="3252"/>
+        <w:gridCol w:w="4510"/>
       </w:tblGrid>
       <w:tr>
         <w:trPr>
@@ -51,7 +51,7 @@
         </w:trPr>
         <w:tc>
           <w:tcPr>
-            <w:tcW w:w="895" w:type="dxa"/>
+            <w:tcW w:w="868" w:type="dxa"/>
           </w:tcPr>
           <w:p>
             <w:pPr>
@@ -77,7 +77,7 @@
         </w:tc>
         <w:tc>
           <w:tcPr>
-            <w:tcW w:w="2970" w:type="dxa"/>
+            <w:tcW w:w="3252" w:type="dxa"/>
           </w:tcPr>
           <w:p>
             <w:pPr>
@@ -103,7 +103,7 @@
         </w:tc>
         <w:tc>
           <w:tcPr>
-            <w:tcW w:w="4765" w:type="dxa"/>
+            <w:tcW w:w="4510" w:type="dxa"/>
           </w:tcPr>
           <w:p>
             <w:pPr>
@@ -134,7 +134,7 @@
         </w:trPr>
         <w:tc>
           <w:tcPr>
-            <w:tcW w:w="895" w:type="dxa"/>
+            <w:tcW w:w="868" w:type="dxa"/>
           </w:tcPr>
           <w:p>
             <w:pPr>
@@ -152,33 +152,25 @@
         </w:tc>
         <w:tc>
           <w:tcPr>
-            <w:tcW w:w="2970" w:type="dxa"/>
-          </w:tcPr>
-          <w:p>
-            <w:pPr>
-              <w:rPr>
-                <w:lang w:val="en-US"/>
-              </w:rPr>
-            </w:pPr>
-            <w:proofErr w:type="spellStart"/>
-            <w:r>
-              <w:rPr>
-                <w:lang w:val="en-US"/>
-              </w:rPr>
-              <w:t>Exploratory_data_analysis.ipynb</w:t>
-            </w:r>
-            <w:proofErr w:type="spellEnd"/>
-            <w:r>
-              <w:rPr>
-                <w:lang w:val="en-US"/>
-              </w:rPr>
-              <w:t xml:space="preserve"> </w:t>
-            </w:r>
-          </w:p>
-        </w:tc>
-        <w:tc>
-          <w:tcPr>
-            <w:tcW w:w="4765" w:type="dxa"/>
+            <w:tcW w:w="3252" w:type="dxa"/>
+          </w:tcPr>
+          <w:p>
+            <w:pPr>
+              <w:rPr>
+                <w:lang w:val="en-US"/>
+              </w:rPr>
+            </w:pPr>
+            <w:r>
+              <w:rPr>
+                <w:lang w:val="en-US"/>
+              </w:rPr>
+              <w:t xml:space="preserve">Exploratory_data_analysis.ipynb </w:t>
+            </w:r>
+          </w:p>
+        </w:tc>
+        <w:tc>
+          <w:tcPr>
+            <w:tcW w:w="4510" w:type="dxa"/>
           </w:tcPr>
           <w:p>
             <w:pPr>
@@ -209,7 +201,7 @@
         </w:trPr>
         <w:tc>
           <w:tcPr>
-            <w:tcW w:w="895" w:type="dxa"/>
+            <w:tcW w:w="868" w:type="dxa"/>
           </w:tcPr>
           <w:p>
             <w:pPr>
@@ -227,27 +219,31 @@
         </w:tc>
         <w:tc>
           <w:tcPr>
-            <w:tcW w:w="2970" w:type="dxa"/>
-          </w:tcPr>
-          <w:p>
-            <w:pPr>
-              <w:rPr>
-                <w:lang w:val="en-US"/>
-              </w:rPr>
-            </w:pPr>
-            <w:proofErr w:type="spellStart"/>
+            <w:tcW w:w="3252" w:type="dxa"/>
+          </w:tcPr>
+          <w:p>
+            <w:pPr>
+              <w:rPr>
+                <w:lang w:val="en-US"/>
+              </w:rPr>
+            </w:pPr>
+            <w:r>
+              <w:rPr>
+                <w:lang w:val="en-US"/>
+              </w:rPr>
+              <w:t>Initial_</w:t>
+            </w:r>
             <w:r>
               <w:rPr>
                 <w:lang w:val="en-US"/>
               </w:rPr>
               <w:t>Model_development.ipynb</w:t>
             </w:r>
-            <w:proofErr w:type="spellEnd"/>
-          </w:p>
-        </w:tc>
-        <w:tc>
-          <w:tcPr>
-            <w:tcW w:w="4765" w:type="dxa"/>
+          </w:p>
+        </w:tc>
+        <w:tc>
+          <w:tcPr>
+            <w:tcW w:w="4510" w:type="dxa"/>
           </w:tcPr>
           <w:p>
             <w:pPr>
@@ -327,45 +323,37 @@
         </w:trPr>
         <w:tc>
           <w:tcPr>
-            <w:tcW w:w="895" w:type="dxa"/>
-          </w:tcPr>
-          <w:p>
-            <w:pPr>
-              <w:rPr>
-                <w:lang w:val="en-US"/>
-              </w:rPr>
-            </w:pPr>
-            <w:r>
-              <w:rPr>
-                <w:lang w:val="en-US"/>
-              </w:rPr>
-              <w:t>3</w:t>
-            </w:r>
-          </w:p>
-        </w:tc>
-        <w:tc>
-          <w:tcPr>
-            <w:tcW w:w="2970" w:type="dxa"/>
-          </w:tcPr>
-          <w:p>
-            <w:pPr>
-              <w:rPr>
-                <w:lang w:val="en-US"/>
-              </w:rPr>
-            </w:pPr>
-            <w:proofErr w:type="spellStart"/>
-            <w:r>
-              <w:rPr>
-                <w:lang w:val="en-US"/>
-              </w:rPr>
-              <w:t>Sensitivity_analysis.ipynb</w:t>
-            </w:r>
-            <w:proofErr w:type="spellEnd"/>
-          </w:p>
-        </w:tc>
-        <w:tc>
-          <w:tcPr>
-            <w:tcW w:w="4765" w:type="dxa"/>
+            <w:tcW w:w="868" w:type="dxa"/>
+          </w:tcPr>
+          <w:p>
+            <w:pPr>
+              <w:rPr>
+                <w:lang w:val="en-US"/>
+              </w:rPr>
+            </w:pPr>
+          </w:p>
+        </w:tc>
+        <w:tc>
+          <w:tcPr>
+            <w:tcW w:w="3252" w:type="dxa"/>
+          </w:tcPr>
+          <w:p>
+            <w:pPr>
+              <w:rPr>
+                <w:lang w:val="en-US"/>
+              </w:rPr>
+            </w:pPr>
+            <w:r>
+              <w:rPr>
+                <w:lang w:val="en-US"/>
+              </w:rPr>
+              <w:t>Current_vs_proposed.ipynb</w:t>
+            </w:r>
+          </w:p>
+        </w:tc>
+        <w:tc>
+          <w:tcPr>
+            <w:tcW w:w="4510" w:type="dxa"/>
           </w:tcPr>
           <w:p>
             <w:pPr>
@@ -417,23 +405,13 @@
                 <w:lang w:val="en-US"/>
               </w:rPr>
             </w:pPr>
-            <w:proofErr w:type="spellStart"/>
             <w:r>
               <w:rPr>
                 <w:b/>
                 <w:bCs/>
                 <w:lang w:val="en-US"/>
               </w:rPr>
-              <w:t>AppendixC</w:t>
-            </w:r>
-            <w:proofErr w:type="spellEnd"/>
-            <w:r>
-              <w:rPr>
-                <w:b/>
-                <w:bCs/>
-                <w:lang w:val="en-US"/>
-              </w:rPr>
-              <w:t>.</w:t>
+              <w:t>AppendixC.</w:t>
             </w:r>
             <w:r>
               <w:rPr>
@@ -500,31 +478,43 @@
         </w:trPr>
         <w:tc>
           <w:tcPr>
-            <w:tcW w:w="895" w:type="dxa"/>
-          </w:tcPr>
-          <w:p>
-            <w:pPr>
-              <w:rPr>
-                <w:lang w:val="en-US"/>
-              </w:rPr>
-            </w:pPr>
-          </w:p>
-        </w:tc>
-        <w:tc>
-          <w:tcPr>
-            <w:tcW w:w="2970" w:type="dxa"/>
-          </w:tcPr>
-          <w:p>
-            <w:pPr>
-              <w:rPr>
-                <w:lang w:val="en-US"/>
-              </w:rPr>
-            </w:pPr>
-          </w:p>
-        </w:tc>
-        <w:tc>
-          <w:tcPr>
-            <w:tcW w:w="4765" w:type="dxa"/>
+            <w:tcW w:w="868" w:type="dxa"/>
+          </w:tcPr>
+          <w:p>
+            <w:pPr>
+              <w:rPr>
+                <w:lang w:val="en-US"/>
+              </w:rPr>
+            </w:pPr>
+            <w:r>
+              <w:rPr>
+                <w:lang w:val="en-US"/>
+              </w:rPr>
+              <w:t>3</w:t>
+            </w:r>
+          </w:p>
+        </w:tc>
+        <w:tc>
+          <w:tcPr>
+            <w:tcW w:w="3252" w:type="dxa"/>
+          </w:tcPr>
+          <w:p>
+            <w:pPr>
+              <w:rPr>
+                <w:lang w:val="en-US"/>
+              </w:rPr>
+            </w:pPr>
+            <w:r>
+              <w:rPr>
+                <w:lang w:val="en-US"/>
+              </w:rPr>
+              <w:t>Sensitivity_analysis.ipynb</w:t>
+            </w:r>
+          </w:p>
+        </w:tc>
+        <w:tc>
+          <w:tcPr>
+            <w:tcW w:w="4510" w:type="dxa"/>
           </w:tcPr>
           <w:p>
             <w:pPr>
@@ -541,31 +531,31 @@
         </w:trPr>
         <w:tc>
           <w:tcPr>
-            <w:tcW w:w="895" w:type="dxa"/>
-          </w:tcPr>
-          <w:p>
-            <w:pPr>
-              <w:rPr>
-                <w:lang w:val="en-US"/>
-              </w:rPr>
-            </w:pPr>
-          </w:p>
-        </w:tc>
-        <w:tc>
-          <w:tcPr>
-            <w:tcW w:w="2970" w:type="dxa"/>
-          </w:tcPr>
-          <w:p>
-            <w:pPr>
-              <w:rPr>
-                <w:lang w:val="en-US"/>
-              </w:rPr>
-            </w:pPr>
-          </w:p>
-        </w:tc>
-        <w:tc>
-          <w:tcPr>
-            <w:tcW w:w="4765" w:type="dxa"/>
+            <w:tcW w:w="868" w:type="dxa"/>
+          </w:tcPr>
+          <w:p>
+            <w:pPr>
+              <w:rPr>
+                <w:lang w:val="en-US"/>
+              </w:rPr>
+            </w:pPr>
+          </w:p>
+        </w:tc>
+        <w:tc>
+          <w:tcPr>
+            <w:tcW w:w="3252" w:type="dxa"/>
+          </w:tcPr>
+          <w:p>
+            <w:pPr>
+              <w:rPr>
+                <w:lang w:val="en-US"/>
+              </w:rPr>
+            </w:pPr>
+          </w:p>
+        </w:tc>
+        <w:tc>
+          <w:tcPr>
+            <w:tcW w:w="4510" w:type="dxa"/>
           </w:tcPr>
           <w:p>
             <w:pPr>
@@ -582,31 +572,31 @@
         </w:trPr>
         <w:tc>
           <w:tcPr>
-            <w:tcW w:w="895" w:type="dxa"/>
-          </w:tcPr>
-          <w:p>
-            <w:pPr>
-              <w:rPr>
-                <w:lang w:val="en-US"/>
-              </w:rPr>
-            </w:pPr>
-          </w:p>
-        </w:tc>
-        <w:tc>
-          <w:tcPr>
-            <w:tcW w:w="2970" w:type="dxa"/>
-          </w:tcPr>
-          <w:p>
-            <w:pPr>
-              <w:rPr>
-                <w:lang w:val="en-US"/>
-              </w:rPr>
-            </w:pPr>
-          </w:p>
-        </w:tc>
-        <w:tc>
-          <w:tcPr>
-            <w:tcW w:w="4765" w:type="dxa"/>
+            <w:tcW w:w="868" w:type="dxa"/>
+          </w:tcPr>
+          <w:p>
+            <w:pPr>
+              <w:rPr>
+                <w:lang w:val="en-US"/>
+              </w:rPr>
+            </w:pPr>
+          </w:p>
+        </w:tc>
+        <w:tc>
+          <w:tcPr>
+            <w:tcW w:w="3252" w:type="dxa"/>
+          </w:tcPr>
+          <w:p>
+            <w:pPr>
+              <w:rPr>
+                <w:lang w:val="en-US"/>
+              </w:rPr>
+            </w:pPr>
+          </w:p>
+        </w:tc>
+        <w:tc>
+          <w:tcPr>
+            <w:tcW w:w="4510" w:type="dxa"/>
           </w:tcPr>
           <w:p>
             <w:pPr>

</xml_diff>